<commit_message>
fifth change for cv download
</commit_message>
<xml_diff>
--- a/img/MY CV.docx
+++ b/img/MY CV.docx
@@ -234,6 +234,8 @@
           <w:numId w:val="7"/>
         </w:numPr>
       </w:pPr>
+      <w:bookmarkStart w:id="0" w:name="_GoBack"/>
+      <w:bookmarkEnd w:id="0"/>
       <w:r>
         <w:t>JavaScript</w:t>
       </w:r>
@@ -552,8 +554,6 @@
       <w:r>
         <w:t xml:space="preserve"> and web 3</w:t>
       </w:r>
-      <w:bookmarkStart w:id="0" w:name="_GoBack"/>
-      <w:bookmarkEnd w:id="0"/>
     </w:p>
     <w:p>
       <w:pPr>
@@ -614,10 +614,78 @@
           <w:numId w:val="4"/>
         </w:numPr>
       </w:pPr>
+      <w:proofErr w:type="spellStart"/>
+      <w:r>
+        <w:t>Upwork</w:t>
+      </w:r>
+      <w:proofErr w:type="spellEnd"/>
+      <w:r>
+        <w:t xml:space="preserve">: </w:t>
+      </w:r>
+      <w:hyperlink r:id="rId7" w:history="1">
+        <w:r>
+          <w:rPr>
+            <w:rStyle w:val="Hyperlink"/>
+          </w:rPr>
+          <w:t>https://www.upwork.com/freelancers/~01077de428d4775f13</w:t>
+        </w:r>
+      </w:hyperlink>
+    </w:p>
+    <w:p>
+      <w:pPr>
+        <w:numPr>
+          <w:ilvl w:val="0"/>
+          <w:numId w:val="4"/>
+        </w:numPr>
+      </w:pPr>
+      <w:proofErr w:type="spellStart"/>
+      <w:r>
+        <w:lastRenderedPageBreak/>
+        <w:t>Whatsapp</w:t>
+      </w:r>
+      <w:proofErr w:type="spellEnd"/>
+      <w:r>
+        <w:t xml:space="preserve">: </w:t>
+      </w:r>
+      <w:hyperlink r:id="rId8" w:history="1">
+        <w:r>
+          <w:rPr>
+            <w:rStyle w:val="Hyperlink"/>
+          </w:rPr>
+          <w:t>https://wa.me/2349156511338</w:t>
+        </w:r>
+      </w:hyperlink>
+    </w:p>
+    <w:p>
+      <w:pPr>
+        <w:numPr>
+          <w:ilvl w:val="0"/>
+          <w:numId w:val="4"/>
+        </w:numPr>
+      </w:pPr>
+      <w:r>
+        <w:t xml:space="preserve">Twitter: </w:t>
+      </w:r>
+      <w:hyperlink r:id="rId9" w:history="1">
+        <w:r>
+          <w:rPr>
+            <w:rStyle w:val="Hyperlink"/>
+          </w:rPr>
+          <w:t>https://twitter.com/CHARLES13914552?t=V5eFTg90XLYTmSYIUznP5Q&amp;s=08</w:t>
+        </w:r>
+      </w:hyperlink>
+    </w:p>
+    <w:p>
+      <w:pPr>
+        <w:numPr>
+          <w:ilvl w:val="0"/>
+          <w:numId w:val="4"/>
+        </w:numPr>
+      </w:pPr>
       <w:r>
         <w:t xml:space="preserve">Portfolio: </w:t>
       </w:r>
-      <w:hyperlink r:id="rId7" w:tgtFrame="_new" w:history="1">
+      <w:hyperlink r:id="rId10" w:tgtFrame="_new" w:history="1">
         <w:r>
           <w:rPr>
             <w:rStyle w:val="Hyperlink"/>

</xml_diff>